<commit_message>
ajuste del acelerometro del Androide
</commit_message>
<xml_diff>
--- a/Creación de Appis para Androide Oct2.docx
+++ b/Creación de Appis para Androide Oct2.docx
@@ -205,7 +205,32 @@
     <w:p>
       <w:pPr>
         <w:pStyle w:val="Sinespaciado"/>
-      </w:pPr>
+        <w:numPr>
+          <w:ilvl w:val="0"/>
+          <w:numId w:val="1"/>
+        </w:numPr>
+        <w:rPr>
+          <w:b/>
+          <w:sz w:val="28"/>
+          <w:szCs w:val="28"/>
+        </w:rPr>
+      </w:pPr>
+      <w:r>
+        <w:rPr>
+          <w:b/>
+          <w:sz w:val="28"/>
+          <w:szCs w:val="28"/>
+        </w:rPr>
+        <w:t xml:space="preserve"> </w:t>
+      </w:r>
+      <w:r>
+        <w:rPr>
+          <w:b/>
+          <w:sz w:val="28"/>
+          <w:szCs w:val="28"/>
+        </w:rPr>
+        <w:t>CREA UN NUEVO PROYECTO DE CORDOVA</w:t>
+      </w:r>
     </w:p>
     <w:p>
       <w:pPr>
@@ -245,116 +270,185 @@
       <w:pPr>
         <w:pStyle w:val="Sinespaciado"/>
         <w:rPr>
-          <w:lang w:val="en-US"/>
-        </w:rPr>
-      </w:pPr>
-    </w:p>
-    <w:p>
-      <w:pPr>
-        <w:pStyle w:val="Sinespaciado"/>
-        <w:rPr>
-          <w:lang w:val="en-US"/>
-        </w:rPr>
-      </w:pPr>
-    </w:p>
-    <w:p>
-      <w:pPr>
-        <w:pStyle w:val="Sinespaciado"/>
-        <w:rPr>
-          <w:lang w:val="en-US"/>
-        </w:rPr>
-      </w:pPr>
-      <w:proofErr w:type="spellStart"/>
-      <w:r>
-        <w:rPr>
-          <w:lang w:val="en-US"/>
-        </w:rPr>
-        <w:t>Agregar</w:t>
-      </w:r>
-      <w:proofErr w:type="spellEnd"/>
-      <w:r>
-        <w:rPr>
-          <w:lang w:val="en-US"/>
+          <w:u w:val="single"/>
+        </w:rPr>
+      </w:pPr>
+      <w:proofErr w:type="spellStart"/>
+      <w:r>
+        <w:rPr>
+          <w:u w:val="single"/>
+        </w:rPr>
+        <w:t>Cordova</w:t>
+      </w:r>
+      <w:proofErr w:type="spellEnd"/>
+      <w:r>
+        <w:rPr>
+          <w:u w:val="single"/>
         </w:rPr>
         <w:t xml:space="preserve"> </w:t>
       </w:r>
       <w:proofErr w:type="spellStart"/>
       <w:r>
         <w:rPr>
-          <w:lang w:val="en-US"/>
-        </w:rPr>
-        <w:t>plataformas</w:t>
-      </w:r>
-      <w:proofErr w:type="spellEnd"/>
-    </w:p>
-    <w:p>
-      <w:pPr>
-        <w:pStyle w:val="Sinespaciado"/>
-        <w:rPr>
-          <w:lang w:val="en-US"/>
-        </w:rPr>
-      </w:pPr>
-    </w:p>
-    <w:p>
-      <w:pPr>
-        <w:pStyle w:val="Sinespaciado"/>
-        <w:rPr>
-          <w:lang w:val="en-US"/>
-        </w:rPr>
-      </w:pPr>
-      <w:proofErr w:type="spellStart"/>
-      <w:r>
-        <w:rPr>
-          <w:lang w:val="en-US"/>
-        </w:rPr>
-        <w:t>En</w:t>
-      </w:r>
-      <w:proofErr w:type="spellEnd"/>
-      <w:r>
-        <w:rPr>
-          <w:lang w:val="en-US"/>
-        </w:rPr>
-        <w:t xml:space="preserve"> app se escribe</w:t>
-      </w:r>
-    </w:p>
-    <w:p>
-      <w:pPr>
-        <w:pStyle w:val="Sinespaciado"/>
-        <w:rPr>
-          <w:lang w:val="en-US"/>
-        </w:rPr>
-      </w:pPr>
-    </w:p>
-    <w:p>
-      <w:pPr>
-        <w:pStyle w:val="Sinespaciado"/>
-      </w:pPr>
-      <w:proofErr w:type="spellStart"/>
-      <w:r>
+          <w:u w:val="single"/>
+        </w:rPr>
+        <w:t>create</w:t>
+      </w:r>
+      <w:proofErr w:type="spellEnd"/>
+      <w:r>
+        <w:rPr>
+          <w:u w:val="single"/>
+        </w:rPr>
+        <w:t xml:space="preserve"> app </w:t>
+      </w:r>
+      <w:proofErr w:type="gramStart"/>
+      <w:r>
+        <w:rPr>
+          <w:u w:val="single"/>
+        </w:rPr>
+        <w:t>gismodel.mao.app</w:t>
+      </w:r>
+      <w:proofErr w:type="gramEnd"/>
+      <w:r>
+        <w:rPr>
+          <w:u w:val="single"/>
+        </w:rPr>
+        <w:t xml:space="preserve">1  </w:t>
+      </w:r>
+      <w:proofErr w:type="spellStart"/>
+      <w:r>
+        <w:rPr>
+          <w:u w:val="single"/>
+        </w:rPr>
+        <w:t>Calculadora_MAO</w:t>
+      </w:r>
+      <w:proofErr w:type="spellEnd"/>
+    </w:p>
+    <w:p>
+      <w:pPr>
+        <w:pStyle w:val="Sinespaciado"/>
+      </w:pPr>
+    </w:p>
+    <w:p>
+      <w:pPr>
+        <w:pStyle w:val="Sinespaciado"/>
+      </w:pPr>
+    </w:p>
+    <w:p>
+      <w:pPr>
+        <w:pStyle w:val="Sinespaciado"/>
+        <w:numPr>
+          <w:ilvl w:val="0"/>
+          <w:numId w:val="1"/>
+        </w:numPr>
+        <w:rPr>
+          <w:b/>
+          <w:sz w:val="28"/>
+          <w:szCs w:val="28"/>
+        </w:rPr>
+      </w:pPr>
+      <w:r>
+        <w:rPr>
+          <w:b/>
+          <w:sz w:val="28"/>
+          <w:szCs w:val="28"/>
+        </w:rPr>
+        <w:t xml:space="preserve"> </w:t>
+      </w:r>
+      <w:r>
+        <w:rPr>
+          <w:b/>
+          <w:sz w:val="28"/>
+          <w:szCs w:val="28"/>
+        </w:rPr>
+        <w:t>Se pasa al subdirectorio de la APP</w:t>
+      </w:r>
+    </w:p>
+    <w:p>
+      <w:pPr>
+        <w:pStyle w:val="Sinespaciado"/>
+      </w:pPr>
+    </w:p>
+    <w:p>
+      <w:pPr>
+        <w:pStyle w:val="Sinespaciado"/>
+      </w:pPr>
+      <w:r>
+        <w:t>Agregar plataformas</w:t>
+      </w:r>
+    </w:p>
+    <w:p>
+      <w:pPr>
+        <w:pStyle w:val="Sinespaciado"/>
+      </w:pPr>
+    </w:p>
+    <w:p>
+      <w:pPr>
+        <w:pStyle w:val="Sinespaciado"/>
+      </w:pPr>
+      <w:r>
+        <w:t>En app se escribe</w:t>
+      </w:r>
+    </w:p>
+    <w:p>
+      <w:pPr>
+        <w:pStyle w:val="Sinespaciado"/>
+      </w:pPr>
+    </w:p>
+    <w:p>
+      <w:pPr>
+        <w:pStyle w:val="Sinespaciado"/>
+        <w:rPr>
+          <w:u w:val="single"/>
+        </w:rPr>
+      </w:pPr>
+      <w:proofErr w:type="spellStart"/>
+      <w:r>
+        <w:rPr>
+          <w:u w:val="single"/>
+        </w:rPr>
         <w:t>Cordova</w:t>
       </w:r>
       <w:proofErr w:type="spellEnd"/>
       <w:r>
+        <w:rPr>
+          <w:u w:val="single"/>
+        </w:rPr>
         <w:t xml:space="preserve"> </w:t>
       </w:r>
       <w:proofErr w:type="spellStart"/>
       <w:r>
+        <w:rPr>
+          <w:u w:val="single"/>
+        </w:rPr>
         <w:t>platform</w:t>
       </w:r>
       <w:proofErr w:type="spellEnd"/>
       <w:r>
+        <w:rPr>
+          <w:u w:val="single"/>
+        </w:rPr>
         <w:t xml:space="preserve"> </w:t>
       </w:r>
       <w:proofErr w:type="spellStart"/>
       <w:r>
+        <w:rPr>
+          <w:u w:val="single"/>
+        </w:rPr>
         <w:t>add</w:t>
       </w:r>
       <w:proofErr w:type="spellEnd"/>
       <w:r>
+        <w:rPr>
+          <w:u w:val="single"/>
+        </w:rPr>
         <w:t xml:space="preserve"> </w:t>
       </w:r>
       <w:proofErr w:type="spellStart"/>
       <w:r>
+        <w:rPr>
+          <w:u w:val="single"/>
+        </w:rPr>
         <w:t>android</w:t>
       </w:r>
       <w:proofErr w:type="spellEnd"/>
@@ -376,6 +470,43 @@
       <w:pPr>
         <w:pStyle w:val="Sinespaciado"/>
       </w:pPr>
+    </w:p>
+    <w:p>
+      <w:pPr>
+        <w:pStyle w:val="Sinespaciado"/>
+        <w:numPr>
+          <w:ilvl w:val="0"/>
+          <w:numId w:val="1"/>
+        </w:numPr>
+        <w:rPr>
+          <w:b/>
+          <w:sz w:val="28"/>
+        </w:rPr>
+      </w:pPr>
+      <w:r>
+        <w:rPr>
+          <w:b/>
+          <w:sz w:val="28"/>
+        </w:rPr>
+        <w:t xml:space="preserve"> SE COPIA EL PROYECTO WEB EN LA CARPETA WWW</w:t>
+      </w:r>
+      <w:r>
+        <w:rPr>
+          <w:b/>
+          <w:sz w:val="28"/>
+        </w:rPr>
+        <w:t xml:space="preserve"> Y SE COMPILA</w:t>
+      </w:r>
+    </w:p>
+    <w:p>
+      <w:pPr>
+        <w:pStyle w:val="Sinespaciado"/>
+      </w:pPr>
+    </w:p>
+    <w:p>
+      <w:pPr>
+        <w:pStyle w:val="Sinespaciado"/>
+      </w:pPr>
       <w:r>
         <w:t xml:space="preserve">Allí hay una carpeta </w:t>
       </w:r>
@@ -393,6 +524,30 @@
     <w:p>
       <w:pPr>
         <w:pStyle w:val="Sinespaciado"/>
+        <w:ind w:left="360"/>
+      </w:pPr>
+      <w:r>
+        <w:t>Se borra todo lo que esté en la carpeta WWW</w:t>
+      </w:r>
+    </w:p>
+    <w:p>
+      <w:pPr>
+        <w:pStyle w:val="Sinespaciado"/>
+      </w:pPr>
+    </w:p>
+    <w:p>
+      <w:pPr>
+        <w:pStyle w:val="Sinespaciado"/>
+      </w:pPr>
+    </w:p>
+    <w:p>
+      <w:pPr>
+        <w:pStyle w:val="Sinespaciado"/>
+      </w:pPr>
+    </w:p>
+    <w:p>
+      <w:pPr>
+        <w:pStyle w:val="Sinespaciado"/>
       </w:pPr>
       <w:r>
         <w:t xml:space="preserve">Allí, crea una </w:t>
@@ -409,21 +564,41 @@
     <w:p>
       <w:pPr>
         <w:pStyle w:val="Sinespaciado"/>
-      </w:pPr>
-      <w:proofErr w:type="spellStart"/>
-      <w:r>
+        <w:rPr>
+          <w:b/>
+          <w:u w:val="single"/>
+        </w:rPr>
+      </w:pPr>
+      <w:proofErr w:type="spellStart"/>
+      <w:r>
+        <w:rPr>
+          <w:b/>
+          <w:u w:val="single"/>
+        </w:rPr>
         <w:t>cordova</w:t>
       </w:r>
       <w:proofErr w:type="spellEnd"/>
       <w:r>
+        <w:rPr>
+          <w:b/>
+          <w:u w:val="single"/>
+        </w:rPr>
         <w:t xml:space="preserve"> </w:t>
       </w:r>
       <w:proofErr w:type="spellStart"/>
       <w:r>
+        <w:rPr>
+          <w:b/>
+          <w:u w:val="single"/>
+        </w:rPr>
         <w:t>build</w:t>
       </w:r>
       <w:proofErr w:type="spellEnd"/>
       <w:r>
+        <w:rPr>
+          <w:b/>
+          <w:u w:val="single"/>
+        </w:rPr>
         <w:t xml:space="preserve"> Android </w:t>
       </w:r>
     </w:p>
@@ -436,6 +611,162 @@
       <w:pPr>
         <w:pStyle w:val="Sinespaciado"/>
       </w:pPr>
+      <w:r>
+        <w:t>********</w:t>
+      </w:r>
+      <w:proofErr w:type="gramStart"/>
+      <w:r>
+        <w:t>*  se</w:t>
+      </w:r>
+      <w:proofErr w:type="gramEnd"/>
+      <w:r>
+        <w:t xml:space="preserve"> adicionan los plugin necesarios para las tareas</w:t>
+      </w:r>
+    </w:p>
+    <w:p>
+      <w:pPr>
+        <w:pStyle w:val="Sinespaciado"/>
+        <w:rPr>
+          <w:highlight w:val="yellow"/>
+          <w:lang w:val="en-US"/>
+        </w:rPr>
+      </w:pPr>
+      <w:r>
+        <w:tab/>
+      </w:r>
+      <w:r>
+        <w:rPr>
+          <w:highlight w:val="yellow"/>
+          <w:lang w:val="en-US"/>
+        </w:rPr>
+        <w:t xml:space="preserve">Cordova plugin add </w:t>
+      </w:r>
+      <w:proofErr w:type="spellStart"/>
+      <w:r>
+        <w:rPr>
+          <w:highlight w:val="yellow"/>
+          <w:lang w:val="en-US"/>
+        </w:rPr>
+        <w:t>cordova</w:t>
+      </w:r>
+      <w:proofErr w:type="spellEnd"/>
+      <w:r>
+        <w:rPr>
+          <w:highlight w:val="yellow"/>
+          <w:lang w:val="en-US"/>
+        </w:rPr>
+        <w:t>-plugin-geolocation</w:t>
+      </w:r>
+    </w:p>
+    <w:p>
+      <w:pPr>
+        <w:pStyle w:val="Sinespaciado"/>
+        <w:rPr>
+          <w:lang w:val="en-US"/>
+        </w:rPr>
+      </w:pPr>
+      <w:r>
+        <w:rPr>
+          <w:highlight w:val="yellow"/>
+          <w:lang w:val="en-US"/>
+        </w:rPr>
+        <w:tab/>
+      </w:r>
+      <w:r>
+        <w:rPr>
+          <w:highlight w:val="yellow"/>
+          <w:lang w:val="en-US"/>
+        </w:rPr>
+        <w:t xml:space="preserve">Cordova plugin add </w:t>
+      </w:r>
+      <w:r>
+        <w:rPr>
+          <w:highlight w:val="yellow"/>
+          <w:lang w:val="en-US"/>
+        </w:rPr>
+        <w:t>Cordova-plugin-background-mode</w:t>
+      </w:r>
+    </w:p>
+    <w:p>
+      <w:pPr>
+        <w:pStyle w:val="Sinespaciado"/>
+        <w:ind w:left="708"/>
+      </w:pPr>
+      <w:proofErr w:type="spellStart"/>
+      <w:r>
+        <w:rPr>
+          <w:highlight w:val="yellow"/>
+        </w:rPr>
+        <w:t>Cordova</w:t>
+      </w:r>
+      <w:proofErr w:type="spellEnd"/>
+      <w:r>
+        <w:rPr>
+          <w:highlight w:val="yellow"/>
+        </w:rPr>
+        <w:t xml:space="preserve"> plugin </w:t>
+      </w:r>
+      <w:proofErr w:type="spellStart"/>
+      <w:r>
+        <w:rPr>
+          <w:highlight w:val="yellow"/>
+        </w:rPr>
+        <w:t>add</w:t>
+      </w:r>
+      <w:proofErr w:type="spellEnd"/>
+      <w:r>
+        <w:rPr>
+          <w:highlight w:val="yellow"/>
+        </w:rPr>
+        <w:t xml:space="preserve"> </w:t>
+      </w:r>
+      <w:proofErr w:type="spellStart"/>
+      <w:r>
+        <w:rPr>
+          <w:highlight w:val="yellow"/>
+        </w:rPr>
+        <w:t>cordova</w:t>
+      </w:r>
+      <w:proofErr w:type="spellEnd"/>
+      <w:r>
+        <w:rPr>
+          <w:highlight w:val="yellow"/>
+        </w:rPr>
+        <w:t>-plugin-</w:t>
+      </w:r>
+      <w:proofErr w:type="spellStart"/>
+      <w:r>
+        <w:rPr>
+          <w:highlight w:val="yellow"/>
+        </w:rPr>
+        <w:t>imei</w:t>
+      </w:r>
+      <w:proofErr w:type="spellEnd"/>
+    </w:p>
+    <w:p>
+      <w:pPr>
+        <w:pStyle w:val="Sinespaciado"/>
+      </w:pPr>
+    </w:p>
+    <w:p>
+      <w:pPr>
+        <w:pStyle w:val="Sinespaciado"/>
+      </w:pPr>
+      <w:hyperlink r:id="rId5" w:history="1">
+        <w:r>
+          <w:rPr>
+            <w:rStyle w:val="Hipervnculo"/>
+          </w:rPr>
+          <w:t>https://github.com/katzer/cordova-plugin-background-mode</w:t>
+        </w:r>
+      </w:hyperlink>
+    </w:p>
+    <w:p>
+      <w:pPr>
+        <w:pStyle w:val="Sinespaciado"/>
+      </w:pPr>
+      <w:bookmarkStart w:id="0" w:name="_GoBack"/>
+      <w:bookmarkEnd w:id="0"/>
     </w:p>
     <w:p>
       <w:pPr>
@@ -472,20 +803,18 @@
       </w:r>
       <w:proofErr w:type="gramStart"/>
       <w:r>
-        <w:t xml:space="preserve">del  </w:t>
-      </w:r>
-      <w:proofErr w:type="spellStart"/>
-      <w:r>
-        <w:t>agtregar</w:t>
-      </w:r>
-      <w:proofErr w:type="spellEnd"/>
+        <w:t>del  agregar</w:t>
+      </w:r>
       <w:proofErr w:type="gramEnd"/>
       <w:r>
         <w:t xml:space="preserve"> la línea del script de </w:t>
       </w:r>
       <w:proofErr w:type="spellStart"/>
       <w:r>
-        <w:t>cordovaja</w:t>
+        <w:t>cordo</w:t>
+      </w:r>
+      <w:r>
+        <w:t>va</w:t>
       </w:r>
       <w:proofErr w:type="spellEnd"/>
       <w:r>
@@ -605,6 +934,33 @@
       <w:pPr>
         <w:pStyle w:val="Sinespaciado"/>
       </w:pPr>
+      <w:r>
+        <w:t xml:space="preserve">Se ubica en el CMD en el </w:t>
+      </w:r>
+      <w:proofErr w:type="spellStart"/>
+      <w:r>
+        <w:t>subdir</w:t>
+      </w:r>
+      <w:proofErr w:type="spellEnd"/>
+      <w:r>
+        <w:t xml:space="preserve"> de </w:t>
+      </w:r>
+      <w:r>
+        <w:t>C:\wamp64\www\Androide\MAO1\app1\app</w:t>
+      </w:r>
+      <w:r>
+        <w:t xml:space="preserve"> y corre</w:t>
+      </w:r>
+    </w:p>
+    <w:p>
+      <w:pPr>
+        <w:pStyle w:val="Sinespaciado"/>
+      </w:pPr>
+    </w:p>
+    <w:p>
+      <w:pPr>
+        <w:pStyle w:val="Sinespaciado"/>
+      </w:pPr>
       <w:proofErr w:type="spellStart"/>
       <w:r>
         <w:t>cordova</w:t>
@@ -658,15 +1014,13 @@
         <w:pStyle w:val="Sinespaciado"/>
       </w:pPr>
       <w:r>
-        <w:t xml:space="preserve">En el teléfono va a configuraciones, </w:t>
-      </w:r>
-      <w:proofErr w:type="spellStart"/>
-      <w:r>
-        <w:t>seguridady</w:t>
-      </w:r>
-      <w:proofErr w:type="spellEnd"/>
-      <w:r>
-        <w:t xml:space="preserve"> se habilita la opción de orígenes o fuentes desconocidos.</w:t>
+        <w:t>En el teléfono va a configuraciones, seguridad</w:t>
+      </w:r>
+      <w:r>
+        <w:t xml:space="preserve"> </w:t>
+      </w:r>
+      <w:r>
+        <w:t>y se habilita la opción de orígenes o fuentes desconocidos.</w:t>
       </w:r>
     </w:p>
     <w:p>
@@ -801,6 +1155,7 @@
         <w:pStyle w:val="Sinespaciado"/>
       </w:pPr>
       <w:r>
+        <w:lastRenderedPageBreak/>
         <w:t xml:space="preserve">Apache </w:t>
       </w:r>
       <w:proofErr w:type="spellStart"/>
@@ -809,15 +1164,13 @@
       </w:r>
       <w:proofErr w:type="spellEnd"/>
       <w:r>
-        <w:t xml:space="preserve"> ha generado herramientas para manejar los recursos que </w:t>
-      </w:r>
-      <w:proofErr w:type="spellStart"/>
-      <w:r>
-        <w:t>tieen</w:t>
-      </w:r>
-      <w:proofErr w:type="spellEnd"/>
-      <w:r>
-        <w:t xml:space="preserve"> un teléfono.</w:t>
+        <w:t xml:space="preserve"> ha generado herramientas para manejar los recursos que tie</w:t>
+      </w:r>
+      <w:r>
+        <w:t>n</w:t>
+      </w:r>
+      <w:r>
+        <w:t>en un teléfono.</w:t>
       </w:r>
     </w:p>
     <w:p>
@@ -1097,10 +1450,10 @@
           <w:sz w:val="24"/>
           <w:szCs w:val="24"/>
           <w:bdr w:val="none" w:sz="0" w:space="0" w:color="auto" w:frame="1"/>
-          <w:lang w:val="en-US"/>
         </w:rPr>
         <w:t>    </w:t>
       </w:r>
+      <w:proofErr w:type="spellStart"/>
       <w:proofErr w:type="gramStart"/>
       <w:r>
         <w:rPr>
@@ -1135,6 +1488,7 @@
         </w:rPr>
         <w:t>addEventListener</w:t>
       </w:r>
+      <w:proofErr w:type="spellEnd"/>
       <w:proofErr w:type="gramEnd"/>
       <w:r>
         <w:rPr>
@@ -1156,7 +1510,31 @@
           <w:bdr w:val="none" w:sz="0" w:space="0" w:color="auto" w:frame="1"/>
           <w:lang w:val="en-US"/>
         </w:rPr>
-        <w:t>"deviceready"</w:t>
+        <w:t>"</w:t>
+      </w:r>
+      <w:proofErr w:type="spellStart"/>
+      <w:r>
+        <w:rPr>
+          <w:rFonts w:ascii="inherit" w:eastAsia="Times New Roman" w:hAnsi="inherit" w:cs="Courier New"/>
+          <w:color w:val="DD1144"/>
+          <w:sz w:val="24"/>
+          <w:szCs w:val="24"/>
+          <w:bdr w:val="none" w:sz="0" w:space="0" w:color="auto" w:frame="1"/>
+          <w:lang w:val="en-US"/>
+        </w:rPr>
+        <w:t>deviceready</w:t>
+      </w:r>
+      <w:proofErr w:type="spellEnd"/>
+      <w:r>
+        <w:rPr>
+          <w:rFonts w:ascii="inherit" w:eastAsia="Times New Roman" w:hAnsi="inherit" w:cs="Courier New"/>
+          <w:color w:val="DD1144"/>
+          <w:sz w:val="24"/>
+          <w:szCs w:val="24"/>
+          <w:bdr w:val="none" w:sz="0" w:space="0" w:color="auto" w:frame="1"/>
+          <w:lang w:val="en-US"/>
+        </w:rPr>
+        <w:t>"</w:t>
       </w:r>
       <w:r>
         <w:rPr>
@@ -1167,7 +1545,31 @@
           <w:bdr w:val="none" w:sz="0" w:space="0" w:color="auto" w:frame="1"/>
           <w:lang w:val="en-US"/>
         </w:rPr>
-        <w:t>, onDeviceReady, </w:t>
+        <w:t>, </w:t>
+      </w:r>
+      <w:proofErr w:type="spellStart"/>
+      <w:r>
+        <w:rPr>
+          <w:rFonts w:ascii="inherit" w:eastAsia="Times New Roman" w:hAnsi="inherit" w:cs="Courier New"/>
+          <w:color w:val="4D4D4D"/>
+          <w:sz w:val="24"/>
+          <w:szCs w:val="24"/>
+          <w:bdr w:val="none" w:sz="0" w:space="0" w:color="auto" w:frame="1"/>
+          <w:lang w:val="en-US"/>
+        </w:rPr>
+        <w:t>onDeviceReady</w:t>
+      </w:r>
+      <w:proofErr w:type="spellEnd"/>
+      <w:r>
+        <w:rPr>
+          <w:rFonts w:ascii="inherit" w:eastAsia="Times New Roman" w:hAnsi="inherit" w:cs="Courier New"/>
+          <w:color w:val="4D4D4D"/>
+          <w:sz w:val="24"/>
+          <w:szCs w:val="24"/>
+          <w:bdr w:val="none" w:sz="0" w:space="0" w:color="auto" w:frame="1"/>
+          <w:lang w:val="en-US"/>
+        </w:rPr>
+        <w:t>, </w:t>
       </w:r>
       <w:r>
         <w:rPr>
@@ -1515,30 +1917,59 @@
     <w:p>
       <w:pPr>
         <w:pStyle w:val="Sinespaciado"/>
-      </w:pPr>
-      <w:r>
+        <w:rPr>
+          <w:lang w:val="en-US"/>
+        </w:rPr>
+      </w:pPr>
+      <w:r>
+        <w:rPr>
+          <w:lang w:val="en-US"/>
+        </w:rPr>
         <w:t xml:space="preserve">El </w:t>
       </w:r>
       <w:proofErr w:type="spellStart"/>
       <w:r>
+        <w:rPr>
+          <w:lang w:val="en-US"/>
+        </w:rPr>
         <w:t>js</w:t>
       </w:r>
       <w:proofErr w:type="spellEnd"/>
       <w:r>
+        <w:rPr>
+          <w:lang w:val="en-US"/>
+        </w:rPr>
         <w:t xml:space="preserve"> </w:t>
       </w:r>
+      <w:proofErr w:type="spellStart"/>
       <w:proofErr w:type="gramStart"/>
       <w:r>
-        <w:t>queda :</w:t>
+        <w:rPr>
+          <w:lang w:val="en-US"/>
+        </w:rPr>
+        <w:t>queda</w:t>
+      </w:r>
+      <w:proofErr w:type="spellEnd"/>
+      <w:r>
+        <w:rPr>
+          <w:lang w:val="en-US"/>
+        </w:rPr>
+        <w:t xml:space="preserve"> :</w:t>
       </w:r>
       <w:proofErr w:type="gramEnd"/>
       <w:r>
+        <w:rPr>
+          <w:lang w:val="en-US"/>
+        </w:rPr>
         <w:t xml:space="preserve">  ***********</w:t>
       </w:r>
     </w:p>
     <w:p>
       <w:pPr>
         <w:pStyle w:val="Sinespaciado"/>
+        <w:rPr>
+          <w:lang w:val="en-US"/>
+        </w:rPr>
       </w:pPr>
     </w:p>
     <w:p>
@@ -1880,6 +2311,7 @@
         <w:rPr>
           <w:lang w:val="en-US"/>
         </w:rPr>
+        <w:lastRenderedPageBreak/>
         <w:t xml:space="preserve">               </w:t>
       </w:r>
     </w:p>
@@ -2190,6 +2622,9 @@
     <w:p>
       <w:pPr>
         <w:pStyle w:val="Sinespaciado"/>
+        <w:rPr>
+          <w:lang w:val="en-US"/>
+        </w:rPr>
       </w:pPr>
       <w:r>
         <w:rPr>
@@ -2198,12 +2633,18 @@
         <w:t xml:space="preserve">    </w:t>
       </w:r>
       <w:r>
+        <w:rPr>
+          <w:lang w:val="en-US"/>
+        </w:rPr>
         <w:t>}</w:t>
       </w:r>
     </w:p>
     <w:p>
       <w:pPr>
         <w:pStyle w:val="Sinespaciado"/>
+        <w:rPr>
+          <w:lang w:val="en-US"/>
+        </w:rPr>
       </w:pPr>
     </w:p>
     <w:p>
@@ -2212,301 +2653,1215 @@
         <w:pBdr>
           <w:bottom w:val="dotted" w:sz="24" w:space="1" w:color="auto"/>
         </w:pBdr>
-      </w:pPr>
-    </w:p>
-    <w:p>
-      <w:pPr>
-        <w:pStyle w:val="Sinespaciado"/>
-      </w:pPr>
-    </w:p>
-    <w:p>
-      <w:pPr>
-        <w:pStyle w:val="Sinespaciado"/>
-      </w:pPr>
-    </w:p>
-    <w:p>
-      <w:pPr>
-        <w:pStyle w:val="Sinespaciado"/>
-      </w:pPr>
-      <w:r>
+        <w:rPr>
+          <w:lang w:val="en-US"/>
+        </w:rPr>
+      </w:pPr>
+    </w:p>
+    <w:p>
+      <w:pPr>
+        <w:pStyle w:val="Sinespaciado"/>
+        <w:rPr>
+          <w:lang w:val="en-US"/>
+        </w:rPr>
+      </w:pPr>
+    </w:p>
+    <w:p>
+      <w:pPr>
+        <w:pStyle w:val="Sinespaciado"/>
+        <w:rPr>
+          <w:lang w:val="en-US"/>
+        </w:rPr>
+      </w:pPr>
+    </w:p>
+    <w:p>
+      <w:pPr>
+        <w:pStyle w:val="Sinespaciado"/>
+        <w:rPr>
+          <w:lang w:val="en-US"/>
+        </w:rPr>
+      </w:pPr>
+      <w:r>
+        <w:rPr>
+          <w:lang w:val="en-US"/>
+        </w:rPr>
+        <w:t>El index.html</w:t>
+      </w:r>
+    </w:p>
+    <w:p>
+      <w:pPr>
+        <w:pStyle w:val="Sinespaciado"/>
+        <w:rPr>
+          <w:lang w:val="en-US"/>
+        </w:rPr>
+      </w:pPr>
+    </w:p>
+    <w:p>
+      <w:pPr>
+        <w:pStyle w:val="Sinespaciado"/>
+        <w:rPr>
+          <w:lang w:val="en-US"/>
+        </w:rPr>
+      </w:pPr>
+      <w:proofErr w:type="gramStart"/>
+      <w:r>
+        <w:rPr>
+          <w:lang w:val="en-US"/>
+        </w:rPr>
+        <w:t>&lt;!DOCTYPE</w:t>
+      </w:r>
+      <w:proofErr w:type="gramEnd"/>
+      <w:r>
+        <w:rPr>
+          <w:lang w:val="en-US"/>
+        </w:rPr>
+        <w:t xml:space="preserve"> html&gt;</w:t>
+      </w:r>
+    </w:p>
+    <w:p>
+      <w:pPr>
+        <w:pStyle w:val="Sinespaciado"/>
+        <w:rPr>
+          <w:lang w:val="en-US"/>
+        </w:rPr>
+      </w:pPr>
+      <w:r>
+        <w:rPr>
+          <w:lang w:val="en-US"/>
+        </w:rPr>
+        <w:t>&lt;html&gt;</w:t>
+      </w:r>
+    </w:p>
+    <w:p>
+      <w:pPr>
+        <w:pStyle w:val="Sinespaciado"/>
+        <w:rPr>
+          <w:lang w:val="en-US"/>
+        </w:rPr>
+      </w:pPr>
+      <w:r>
+        <w:rPr>
+          <w:lang w:val="en-US"/>
+        </w:rPr>
+        <w:t xml:space="preserve">    &lt;head&gt;</w:t>
+      </w:r>
+    </w:p>
+    <w:p>
+      <w:pPr>
+        <w:pStyle w:val="Sinespaciado"/>
+        <w:rPr>
+          <w:lang w:val="en-US"/>
+        </w:rPr>
+      </w:pPr>
+      <w:r>
+        <w:rPr>
+          <w:lang w:val="en-US"/>
+        </w:rPr>
+        <w:t xml:space="preserve">        &lt;meta charset="utf-8"&gt;</w:t>
+      </w:r>
+    </w:p>
+    <w:p>
+      <w:pPr>
+        <w:pStyle w:val="Sinespaciado"/>
+        <w:rPr>
+          <w:lang w:val="en-US"/>
+        </w:rPr>
+      </w:pPr>
+      <w:r>
+        <w:rPr>
+          <w:lang w:val="en-US"/>
+        </w:rPr>
+        <w:t xml:space="preserve">        &lt;meta name="viewport" content="width=device-width, initial-scale=1, maximum-scale=1, minimum-scale=1, user-scalable=no, minimal-</w:t>
+      </w:r>
+      <w:proofErr w:type="spellStart"/>
+      <w:r>
+        <w:rPr>
+          <w:lang w:val="en-US"/>
+        </w:rPr>
+        <w:t>ui</w:t>
+      </w:r>
+      <w:proofErr w:type="spellEnd"/>
+      <w:r>
+        <w:rPr>
+          <w:lang w:val="en-US"/>
+        </w:rPr>
+        <w:t>"&gt;</w:t>
+      </w:r>
+    </w:p>
+    <w:p>
+      <w:pPr>
+        <w:pStyle w:val="Sinespaciado"/>
+        <w:rPr>
+          <w:lang w:val="en-US"/>
+        </w:rPr>
+      </w:pPr>
+      <w:r>
+        <w:rPr>
+          <w:lang w:val="en-US"/>
+        </w:rPr>
+        <w:t xml:space="preserve">        &lt;meta name="mobile-web-app-capable" content="yes"&gt;</w:t>
+      </w:r>
+    </w:p>
+    <w:p>
+      <w:pPr>
+        <w:pStyle w:val="Sinespaciado"/>
+        <w:rPr>
+          <w:lang w:val="en-US"/>
+        </w:rPr>
+      </w:pPr>
+      <w:r>
+        <w:rPr>
+          <w:lang w:val="en-US"/>
+        </w:rPr>
+        <w:t xml:space="preserve">        &lt;meta name="apple-mobile-web-app-capable" content="yes"&gt;</w:t>
+      </w:r>
+    </w:p>
+    <w:p>
+      <w:pPr>
+        <w:pStyle w:val="Sinespaciado"/>
+        <w:rPr>
+          <w:lang w:val="en-US"/>
+        </w:rPr>
+      </w:pPr>
+      <w:r>
+        <w:rPr>
+          <w:lang w:val="en-US"/>
+        </w:rPr>
+        <w:t xml:space="preserve">        &lt;meta name="apple-mobile-web-app-status-bar-style" content="black"&gt;</w:t>
+      </w:r>
+    </w:p>
+    <w:p>
+      <w:pPr>
+        <w:pStyle w:val="Sinespaciado"/>
+        <w:rPr>
+          <w:lang w:val="en-US"/>
+        </w:rPr>
+      </w:pPr>
+      <w:r>
+        <w:rPr>
+          <w:lang w:val="en-US"/>
+        </w:rPr>
+        <w:t xml:space="preserve">        &lt;title&gt;Calculadora3&lt;/title&gt;</w:t>
+      </w:r>
+    </w:p>
+    <w:p>
+      <w:pPr>
+        <w:pStyle w:val="Sinespaciado"/>
+        <w:rPr>
+          <w:lang w:val="en-US"/>
+        </w:rPr>
+      </w:pPr>
+    </w:p>
+    <w:p>
+      <w:pPr>
+        <w:pStyle w:val="Sinespaciado"/>
+        <w:rPr>
+          <w:lang w:val="en-US"/>
+        </w:rPr>
+      </w:pPr>
+    </w:p>
+    <w:p>
+      <w:pPr>
+        <w:pStyle w:val="Sinespaciado"/>
+        <w:rPr>
+          <w:lang w:val="en-US"/>
+        </w:rPr>
+      </w:pPr>
+      <w:r>
+        <w:rPr>
+          <w:lang w:val="en-US"/>
+        </w:rPr>
+        <w:t xml:space="preserve">        &lt;link </w:t>
+      </w:r>
+      <w:proofErr w:type="spellStart"/>
+      <w:r>
+        <w:rPr>
+          <w:lang w:val="en-US"/>
+        </w:rPr>
+        <w:t>href</w:t>
+      </w:r>
+      <w:proofErr w:type="spellEnd"/>
+      <w:r>
+        <w:rPr>
+          <w:lang w:val="en-US"/>
+        </w:rPr>
+        <w:t xml:space="preserve">="estilo.css" </w:t>
+      </w:r>
+      <w:proofErr w:type="spellStart"/>
+      <w:r>
+        <w:rPr>
+          <w:lang w:val="en-US"/>
+        </w:rPr>
+        <w:t>rel</w:t>
+      </w:r>
+      <w:proofErr w:type="spellEnd"/>
+      <w:r>
+        <w:rPr>
+          <w:lang w:val="en-US"/>
+        </w:rPr>
+        <w:t>="stylesheet"&gt;</w:t>
+      </w:r>
+    </w:p>
+    <w:p>
+      <w:pPr>
+        <w:pStyle w:val="Sinespaciado"/>
+        <w:rPr>
+          <w:lang w:val="en-US"/>
+        </w:rPr>
+      </w:pPr>
+      <w:r>
+        <w:rPr>
+          <w:lang w:val="en-US"/>
+        </w:rPr>
+        <w:t xml:space="preserve">    &lt;/head&gt;</w:t>
+      </w:r>
+    </w:p>
+    <w:p>
+      <w:pPr>
+        <w:pStyle w:val="Sinespaciado"/>
+        <w:rPr>
+          <w:lang w:val="en-US"/>
+        </w:rPr>
+      </w:pPr>
+      <w:r>
+        <w:rPr>
+          <w:lang w:val="en-US"/>
+        </w:rPr>
+        <w:t xml:space="preserve">    &lt;body&gt;</w:t>
+      </w:r>
+    </w:p>
+    <w:p>
+      <w:pPr>
+        <w:pStyle w:val="Sinespaciado"/>
+        <w:rPr>
+          <w:lang w:val="en-US"/>
+        </w:rPr>
+      </w:pPr>
+    </w:p>
+    <w:p>
+      <w:pPr>
+        <w:pStyle w:val="Sinespaciado"/>
+        <w:rPr>
+          <w:lang w:val="en-US"/>
+        </w:rPr>
+      </w:pPr>
+      <w:r>
+        <w:rPr>
+          <w:lang w:val="en-US"/>
+        </w:rPr>
+        <w:t xml:space="preserve">        &lt;div class="</w:t>
+      </w:r>
+      <w:proofErr w:type="spellStart"/>
+      <w:r>
+        <w:rPr>
+          <w:lang w:val="en-US"/>
+        </w:rPr>
+        <w:t>respuestagps</w:t>
+      </w:r>
+      <w:proofErr w:type="spellEnd"/>
+      <w:r>
+        <w:rPr>
+          <w:lang w:val="en-US"/>
+        </w:rPr>
+        <w:t>"&gt;</w:t>
+      </w:r>
+    </w:p>
+    <w:p>
+      <w:pPr>
+        <w:pStyle w:val="Sinespaciado"/>
+        <w:rPr>
+          <w:lang w:val="en-US"/>
+        </w:rPr>
+      </w:pPr>
+      <w:r>
+        <w:rPr>
+          <w:lang w:val="en-US"/>
+        </w:rPr>
+        <w:t xml:space="preserve">        </w:t>
+      </w:r>
+    </w:p>
+    <w:p>
+      <w:pPr>
+        <w:pStyle w:val="Sinespaciado"/>
+        <w:rPr>
+          <w:lang w:val="en-US"/>
+        </w:rPr>
+      </w:pPr>
+      <w:r>
+        <w:rPr>
+          <w:lang w:val="en-US"/>
+        </w:rPr>
+        <w:t xml:space="preserve">        &lt;/div&gt;</w:t>
+      </w:r>
+    </w:p>
+    <w:p>
+      <w:pPr>
+        <w:pStyle w:val="Sinespaciado"/>
+        <w:rPr>
+          <w:lang w:val="en-US"/>
+        </w:rPr>
+      </w:pPr>
+      <w:r>
+        <w:rPr>
+          <w:lang w:val="en-US"/>
+        </w:rPr>
+        <w:t xml:space="preserve">         </w:t>
+      </w:r>
+    </w:p>
+    <w:p>
+      <w:pPr>
+        <w:pStyle w:val="Sinespaciado"/>
+        <w:rPr>
+          <w:lang w:val="en-US"/>
+        </w:rPr>
+      </w:pPr>
+      <w:r>
+        <w:rPr>
+          <w:lang w:val="en-US"/>
+        </w:rPr>
+        <w:t xml:space="preserve">        </w:t>
+      </w:r>
+    </w:p>
+    <w:p>
+      <w:pPr>
+        <w:pStyle w:val="Sinespaciado"/>
+        <w:rPr>
+          <w:lang w:val="en-US"/>
+        </w:rPr>
+      </w:pPr>
+      <w:r>
+        <w:rPr>
+          <w:lang w:val="en-US"/>
+        </w:rPr>
+        <w:t xml:space="preserve">        &lt;script type=”text/</w:t>
+      </w:r>
+      <w:proofErr w:type="spellStart"/>
+      <w:r>
+        <w:rPr>
+          <w:lang w:val="en-US"/>
+        </w:rPr>
+        <w:t>javascript</w:t>
+      </w:r>
+      <w:proofErr w:type="spellEnd"/>
+      <w:r>
+        <w:rPr>
+          <w:lang w:val="en-US"/>
+        </w:rPr>
+        <w:t xml:space="preserve">” </w:t>
+      </w:r>
+      <w:proofErr w:type="spellStart"/>
+      <w:r>
+        <w:rPr>
+          <w:lang w:val="en-US"/>
+        </w:rPr>
+        <w:t>src</w:t>
+      </w:r>
+      <w:proofErr w:type="spellEnd"/>
+      <w:proofErr w:type="gramStart"/>
+      <w:r>
+        <w:rPr>
+          <w:lang w:val="en-US"/>
+        </w:rPr>
+        <w:t>=”cordova.js</w:t>
+      </w:r>
+      <w:proofErr w:type="gramEnd"/>
+      <w:r>
+        <w:rPr>
+          <w:lang w:val="en-US"/>
+        </w:rPr>
+        <w:t>”&gt;&lt;/script&gt;</w:t>
+      </w:r>
+    </w:p>
+    <w:p>
+      <w:pPr>
+        <w:pStyle w:val="Sinespaciado"/>
+        <w:rPr>
+          <w:lang w:val="en-US"/>
+        </w:rPr>
+      </w:pPr>
+      <w:r>
+        <w:rPr>
+          <w:lang w:val="en-US"/>
+        </w:rPr>
+        <w:t xml:space="preserve">        &lt;script </w:t>
+      </w:r>
+      <w:proofErr w:type="spellStart"/>
+      <w:r>
+        <w:rPr>
+          <w:lang w:val="en-US"/>
+        </w:rPr>
+        <w:t>src</w:t>
+      </w:r>
+      <w:proofErr w:type="spellEnd"/>
+      <w:r>
+        <w:rPr>
+          <w:lang w:val="en-US"/>
+        </w:rPr>
+        <w:t>="jquery-3.2.1.min.js"&gt;&lt;/script&gt;</w:t>
+      </w:r>
+    </w:p>
+    <w:p>
+      <w:pPr>
+        <w:pStyle w:val="Sinespaciado"/>
+        <w:rPr>
+          <w:lang w:val="en-US"/>
+        </w:rPr>
+      </w:pPr>
+      <w:r>
+        <w:rPr>
+          <w:lang w:val="en-US"/>
+        </w:rPr>
+        <w:t xml:space="preserve">        &lt;script </w:t>
+      </w:r>
+      <w:proofErr w:type="spellStart"/>
+      <w:r>
+        <w:rPr>
+          <w:lang w:val="en-US"/>
+        </w:rPr>
+        <w:t>src</w:t>
+      </w:r>
+      <w:proofErr w:type="spellEnd"/>
+      <w:r>
+        <w:rPr>
+          <w:lang w:val="en-US"/>
+        </w:rPr>
+        <w:t>="app.js"&gt; &lt;/script&gt;</w:t>
+      </w:r>
+    </w:p>
+    <w:p>
+      <w:pPr>
+        <w:pStyle w:val="Sinespaciado"/>
+        <w:rPr>
+          <w:lang w:val="en-US"/>
+        </w:rPr>
+      </w:pPr>
+    </w:p>
+    <w:p>
+      <w:pPr>
+        <w:pStyle w:val="Sinespaciado"/>
+      </w:pPr>
+      <w:r>
+        <w:rPr>
+          <w:lang w:val="en-US"/>
+        </w:rPr>
+        <w:t xml:space="preserve">    </w:t>
+      </w:r>
+      <w:r>
+        <w:t>&lt;/</w:t>
+      </w:r>
+      <w:proofErr w:type="spellStart"/>
+      <w:r>
+        <w:t>body</w:t>
+      </w:r>
+      <w:proofErr w:type="spellEnd"/>
+      <w:r>
+        <w:t>&gt;</w:t>
+      </w:r>
+    </w:p>
+    <w:p>
+      <w:pPr>
+        <w:pStyle w:val="Sinespaciado"/>
+      </w:pPr>
+      <w:r>
+        <w:t>&lt;/</w:t>
+      </w:r>
+      <w:proofErr w:type="spellStart"/>
+      <w:r>
+        <w:t>html</w:t>
+      </w:r>
+      <w:proofErr w:type="spellEnd"/>
+      <w:r>
+        <w:t>&gt;</w:t>
+      </w:r>
+    </w:p>
+    <w:p>
+      <w:pPr>
+        <w:pStyle w:val="Sinespaciado"/>
+      </w:pPr>
+    </w:p>
+    <w:p>
+      <w:pPr>
+        <w:pStyle w:val="Sinespaciado"/>
+      </w:pPr>
+    </w:p>
+    <w:p>
+      <w:pPr>
+        <w:pStyle w:val="Sinespaciado"/>
+      </w:pPr>
+      <w:r>
+        <w:t xml:space="preserve">************************ </w:t>
+      </w:r>
+    </w:p>
+    <w:p>
+      <w:pPr>
+        <w:pStyle w:val="Sinespaciado"/>
+      </w:pPr>
+    </w:p>
+    <w:p>
+      <w:pPr>
+        <w:pStyle w:val="Sinespaciado"/>
+      </w:pPr>
+      <w:r>
+        <w:t>Reconstruimos la aplicación</w:t>
+      </w:r>
+    </w:p>
+    <w:p>
+      <w:pPr>
+        <w:pStyle w:val="Sinespaciado"/>
+      </w:pPr>
+    </w:p>
+    <w:p>
+      <w:pPr>
+        <w:pStyle w:val="Sinespaciado"/>
+      </w:pPr>
+      <w:r>
+        <w:t xml:space="preserve">Con   </w:t>
+      </w:r>
+      <w:proofErr w:type="spellStart"/>
+      <w:r>
+        <w:t>cordova</w:t>
+      </w:r>
+      <w:proofErr w:type="spellEnd"/>
+      <w:r>
+        <w:t xml:space="preserve"> </w:t>
+      </w:r>
+      <w:proofErr w:type="spellStart"/>
+      <w:r>
+        <w:t>build</w:t>
+      </w:r>
+      <w:proofErr w:type="spellEnd"/>
+      <w:r>
+        <w:t xml:space="preserve"> Android</w:t>
+      </w:r>
+    </w:p>
+    <w:p>
+      <w:pPr>
+        <w:pStyle w:val="Sinespaciado"/>
+      </w:pPr>
+    </w:p>
+    <w:p>
+      <w:pPr>
+        <w:pStyle w:val="Sinespaciado"/>
+      </w:pPr>
+      <w:r>
+        <w:t xml:space="preserve">Una vez construida, aparece un </w:t>
+      </w:r>
+      <w:proofErr w:type="spellStart"/>
+      <w:r>
+        <w:t>nueveo</w:t>
+      </w:r>
+      <w:proofErr w:type="spellEnd"/>
+      <w:r>
+        <w:t xml:space="preserve"> </w:t>
+      </w:r>
+      <w:proofErr w:type="spellStart"/>
+      <w:r>
+        <w:t>apk</w:t>
+      </w:r>
+      <w:proofErr w:type="spellEnd"/>
+      <w:r>
+        <w:t xml:space="preserve"> en:</w:t>
+      </w:r>
+    </w:p>
+    <w:p>
+      <w:pPr>
+        <w:pStyle w:val="Sinespaciado"/>
+      </w:pPr>
+    </w:p>
+    <w:p>
+      <w:pPr>
+        <w:pStyle w:val="Sinespaciado"/>
+      </w:pPr>
+      <w:r>
+        <w:t>C:\wamp64\www\Androide\MAO1\app1\app\platforms\android\build\outputs\apk</w:t>
+      </w:r>
+    </w:p>
+    <w:p>
+      <w:pPr>
+        <w:pStyle w:val="Sinespaciado"/>
+      </w:pPr>
+    </w:p>
+    <w:p>
+      <w:pPr>
+        <w:pStyle w:val="Sinespaciado"/>
+      </w:pPr>
+      <w:r>
+        <w:t xml:space="preserve">, el cual se envía al </w:t>
+      </w:r>
+      <w:proofErr w:type="spellStart"/>
+      <w:r>
+        <w:t>telefoo</w:t>
+      </w:r>
+      <w:proofErr w:type="spellEnd"/>
+    </w:p>
+    <w:p>
+      <w:pPr>
+        <w:pStyle w:val="Sinespaciado"/>
+      </w:pPr>
+    </w:p>
+    <w:p>
+      <w:pPr>
+        <w:pStyle w:val="Sinespaciado"/>
+      </w:pPr>
+    </w:p>
+    <w:p>
+      <w:pPr>
+        <w:pStyle w:val="Sinespaciado"/>
+      </w:pPr>
+    </w:p>
+    <w:p>
+      <w:pPr>
+        <w:pStyle w:val="Sinespaciado"/>
+      </w:pPr>
+    </w:p>
+    <w:p>
+      <w:pPr>
+        <w:pStyle w:val="Sinespaciado"/>
+      </w:pPr>
+    </w:p>
+    <w:p>
+      <w:pPr>
+        <w:pStyle w:val="Sinespaciado"/>
+      </w:pPr>
+    </w:p>
+    <w:p>
+      <w:pPr>
+        <w:pStyle w:val="Sinespaciado"/>
+      </w:pPr>
+    </w:p>
+    <w:p>
+      <w:pPr>
+        <w:pStyle w:val="Sinespaciado"/>
+      </w:pPr>
+      <w:r>
+        <w:t>TAREA</w:t>
+      </w:r>
+    </w:p>
+    <w:p>
+      <w:pPr>
+        <w:pStyle w:val="Sinespaciado"/>
+      </w:pPr>
+    </w:p>
+    <w:p>
+      <w:pPr>
+        <w:pStyle w:val="Sinespaciado"/>
+      </w:pPr>
+      <w:r>
+        <w:t>Enviar mensaje de texto</w:t>
+      </w:r>
+    </w:p>
+    <w:p>
+      <w:pPr>
+        <w:pStyle w:val="Sinespaciado"/>
+      </w:pPr>
+    </w:p>
+    <w:p>
+      <w:pPr>
+        <w:pStyle w:val="Sinespaciado"/>
+      </w:pPr>
+      <w:r>
+        <w:t>Entrada</w:t>
+      </w:r>
+      <w:proofErr w:type="gramStart"/>
+      <w:r>
+        <w:t>1  input</w:t>
+      </w:r>
+      <w:proofErr w:type="gramEnd"/>
+      <w:r>
+        <w:t xml:space="preserve"> </w:t>
+      </w:r>
+      <w:proofErr w:type="spellStart"/>
+      <w:r>
+        <w:t>numero</w:t>
+      </w:r>
+      <w:proofErr w:type="spellEnd"/>
+      <w:r>
+        <w:t xml:space="preserve"> de celular</w:t>
+      </w:r>
+    </w:p>
+    <w:p>
+      <w:pPr>
+        <w:pStyle w:val="Sinespaciado"/>
+      </w:pPr>
+      <w:r>
+        <w:t>Caja ´para entrar mensaje de texto</w:t>
+      </w:r>
+    </w:p>
+    <w:p>
+      <w:pPr>
+        <w:pStyle w:val="Sinespaciado"/>
+      </w:pPr>
+    </w:p>
+    <w:p>
+      <w:pPr>
+        <w:pStyle w:val="Sinespaciado"/>
+      </w:pPr>
+      <w:r>
+        <w:t>Botón de enviar</w:t>
+      </w:r>
+    </w:p>
+    <w:p>
+      <w:pPr>
+        <w:pStyle w:val="Sinespaciado"/>
+      </w:pPr>
+    </w:p>
+    <w:p>
+      <w:pPr>
+        <w:pStyle w:val="Sinespaciado"/>
+      </w:pPr>
+      <w:r>
+        <w:t>Trabajarlo con clases y con ID. Y el plugin.  Buscar y ver la documentación para implementarlo.</w:t>
+      </w:r>
+    </w:p>
+    <w:p>
+      <w:pPr>
+        <w:pStyle w:val="Sinespaciado"/>
+      </w:pPr>
+    </w:p>
+    <w:p>
+      <w:pPr>
+        <w:pStyle w:val="Sinespaciado"/>
+      </w:pPr>
+      <w:r>
+        <w:t>Función en JS</w:t>
+      </w:r>
+    </w:p>
+    <w:p>
+      <w:pPr>
+        <w:pStyle w:val="Sinespaciado"/>
+      </w:pPr>
+      <w:r>
+        <w:t xml:space="preserve">Set Intervalo, función par que </w:t>
+      </w:r>
+      <w:proofErr w:type="gramStart"/>
+      <w:r>
+        <w:t>cada tantos segundos</w:t>
+      </w:r>
+      <w:proofErr w:type="gramEnd"/>
+      <w:r>
+        <w:t xml:space="preserve"> ejecutar un comando, esto es para trabajar en tiempo real.</w:t>
+      </w:r>
+    </w:p>
+    <w:p>
+      <w:pPr>
+        <w:pStyle w:val="Sinespaciado"/>
+        <w:rPr>
+          <w:lang w:val="en-US"/>
+        </w:rPr>
+      </w:pPr>
+      <w:proofErr w:type="spellStart"/>
+      <w:proofErr w:type="gramStart"/>
+      <w:r>
+        <w:rPr>
+          <w:lang w:val="en-US"/>
+        </w:rPr>
+        <w:t>Setinterval</w:t>
+      </w:r>
+      <w:proofErr w:type="spellEnd"/>
+      <w:r>
+        <w:rPr>
+          <w:lang w:val="en-US"/>
+        </w:rPr>
+        <w:t>(</w:t>
+      </w:r>
+      <w:proofErr w:type="gramEnd"/>
+      <w:r>
+        <w:rPr>
+          <w:lang w:val="en-US"/>
+        </w:rPr>
+        <w:t>func</w:t>
+      </w:r>
+      <w:r>
+        <w:rPr>
+          <w:lang w:val="en-US"/>
+        </w:rPr>
+        <w:t>tion ()</w:t>
+      </w:r>
+      <w:r>
+        <w:rPr>
+          <w:lang w:val="en-US"/>
+        </w:rPr>
+        <w:t xml:space="preserve"> {</w:t>
+      </w:r>
+      <w:proofErr w:type="spellStart"/>
+      <w:r>
+        <w:rPr>
+          <w:lang w:val="en-US"/>
+        </w:rPr>
+        <w:t>eee</w:t>
+      </w:r>
+      <w:proofErr w:type="spellEnd"/>
+      <w:r>
+        <w:rPr>
+          <w:lang w:val="en-US"/>
+        </w:rPr>
+        <w:t>}, 300)</w:t>
+      </w:r>
+      <w:r>
+        <w:rPr>
+          <w:lang w:val="en-US"/>
+        </w:rPr>
+        <w:t>;</w:t>
+      </w:r>
+    </w:p>
+    <w:p>
+      <w:pPr>
+        <w:pStyle w:val="Sinespaciado"/>
+        <w:rPr>
+          <w:lang w:val="en-US"/>
+        </w:rPr>
+      </w:pPr>
+    </w:p>
+    <w:p>
+      <w:pPr>
+        <w:pStyle w:val="Sinespaciado"/>
+        <w:rPr>
+          <w:lang w:val="en-US"/>
+        </w:rPr>
+      </w:pPr>
+    </w:p>
+    <w:p>
+      <w:pPr>
+        <w:pStyle w:val="Sinespaciado"/>
+        <w:rPr>
+          <w:lang w:val="en-US"/>
+        </w:rPr>
+      </w:pPr>
+      <w:proofErr w:type="spellStart"/>
+      <w:proofErr w:type="gramStart"/>
+      <w:r>
+        <w:rPr>
+          <w:lang w:val="en-US"/>
+        </w:rPr>
+        <w:t>document.addEventListener</w:t>
+      </w:r>
+      <w:proofErr w:type="spellEnd"/>
+      <w:proofErr w:type="gramEnd"/>
+      <w:r>
+        <w:rPr>
+          <w:lang w:val="en-US"/>
+        </w:rPr>
+        <w:t>("</w:t>
+      </w:r>
+      <w:proofErr w:type="spellStart"/>
+      <w:r>
+        <w:rPr>
+          <w:lang w:val="en-US"/>
+        </w:rPr>
+        <w:t>deviceready</w:t>
+      </w:r>
+      <w:proofErr w:type="spellEnd"/>
+      <w:r>
+        <w:rPr>
+          <w:lang w:val="en-US"/>
+        </w:rPr>
+        <w:t xml:space="preserve">", </w:t>
+      </w:r>
+      <w:proofErr w:type="spellStart"/>
+      <w:r>
+        <w:rPr>
+          <w:lang w:val="en-US"/>
+        </w:rPr>
+        <w:t>onDeviceReady</w:t>
+      </w:r>
+      <w:proofErr w:type="spellEnd"/>
+      <w:r>
+        <w:rPr>
+          <w:lang w:val="en-US"/>
+        </w:rPr>
+        <w:t>, false);</w:t>
+      </w:r>
+    </w:p>
+    <w:p>
+      <w:pPr>
+        <w:pStyle w:val="Sinespaciado"/>
+        <w:rPr>
+          <w:lang w:val="en-US"/>
+        </w:rPr>
+      </w:pPr>
+      <w:r>
+        <w:rPr>
+          <w:lang w:val="en-US"/>
+        </w:rPr>
+        <w:t xml:space="preserve">function </w:t>
+      </w:r>
+      <w:proofErr w:type="gramStart"/>
+      <w:r>
+        <w:rPr>
+          <w:lang w:val="en-US"/>
+        </w:rPr>
+        <w:t>onDeviceReady(</w:t>
+      </w:r>
+      <w:proofErr w:type="gramEnd"/>
+      <w:r>
+        <w:rPr>
+          <w:lang w:val="en-US"/>
+        </w:rPr>
+        <w:t>) {</w:t>
+      </w:r>
+    </w:p>
+    <w:p>
+      <w:pPr>
+        <w:pStyle w:val="Sinespaciado"/>
+        <w:rPr>
+          <w:lang w:val="en-US"/>
+        </w:rPr>
+      </w:pPr>
+    </w:p>
+    <w:p>
+      <w:pPr>
+        <w:pStyle w:val="Sinespaciado"/>
+        <w:rPr>
+          <w:lang w:val="en-US"/>
+        </w:rPr>
+      </w:pPr>
+      <w:r>
+        <w:rPr>
+          <w:lang w:val="en-US"/>
+        </w:rPr>
+        <w:t>$("#posicion"</w:t>
+      </w:r>
+      <w:proofErr w:type="gramStart"/>
+      <w:r>
+        <w:rPr>
+          <w:lang w:val="en-US"/>
+        </w:rPr>
+        <w:t>).on</w:t>
+      </w:r>
+      <w:proofErr w:type="gramEnd"/>
+      <w:r>
+        <w:rPr>
+          <w:lang w:val="en-US"/>
+        </w:rPr>
+        <w:t>('click',function(){</w:t>
+      </w:r>
+    </w:p>
+    <w:p>
+      <w:pPr>
+        <w:pStyle w:val="Sinespaciado"/>
+        <w:rPr>
+          <w:lang w:val="en-US"/>
+        </w:rPr>
+      </w:pPr>
+    </w:p>
+    <w:p>
+      <w:pPr>
+        <w:pStyle w:val="Sinespaciado"/>
+        <w:rPr>
+          <w:lang w:val="en-US"/>
+        </w:rPr>
+      </w:pPr>
+      <w:r>
+        <w:rPr>
+          <w:lang w:val="en-US"/>
+        </w:rPr>
+        <w:t xml:space="preserve">             var onSuccess = function(position) {</w:t>
+      </w:r>
+    </w:p>
+    <w:p>
+      <w:pPr>
+        <w:pStyle w:val="Sinespaciado"/>
+        <w:rPr>
+          <w:lang w:val="en-US"/>
+        </w:rPr>
+      </w:pPr>
+      <w:r>
+        <w:rPr>
+          <w:lang w:val="en-US"/>
+        </w:rPr>
+        <w:t xml:space="preserve">               $("#lat"</w:t>
+      </w:r>
+      <w:proofErr w:type="gramStart"/>
+      <w:r>
+        <w:rPr>
+          <w:lang w:val="en-US"/>
+        </w:rPr>
+        <w:t>).val</w:t>
+      </w:r>
+      <w:proofErr w:type="gramEnd"/>
+      <w:r>
+        <w:rPr>
+          <w:lang w:val="en-US"/>
+        </w:rPr>
+        <w:t>(position.coords.latitude);</w:t>
+      </w:r>
+    </w:p>
+    <w:p>
+      <w:pPr>
+        <w:pStyle w:val="Sinespaciado"/>
+        <w:rPr>
+          <w:lang w:val="en-US"/>
+        </w:rPr>
+      </w:pPr>
+      <w:r>
+        <w:rPr>
+          <w:lang w:val="en-US"/>
+        </w:rPr>
+        <w:t xml:space="preserve">               $("#lng"</w:t>
+      </w:r>
+      <w:proofErr w:type="gramStart"/>
+      <w:r>
+        <w:rPr>
+          <w:lang w:val="en-US"/>
+        </w:rPr>
+        <w:t>).val</w:t>
+      </w:r>
+      <w:proofErr w:type="gramEnd"/>
+      <w:r>
+        <w:rPr>
+          <w:lang w:val="en-US"/>
+        </w:rPr>
+        <w:t>(position.coords.longitude);</w:t>
+      </w:r>
+    </w:p>
+    <w:p>
+      <w:pPr>
+        <w:pStyle w:val="Sinespaciado"/>
+        <w:rPr>
+          <w:lang w:val="en-US"/>
+        </w:rPr>
+      </w:pPr>
+      <w:r>
+        <w:rPr>
+          <w:lang w:val="en-US"/>
+        </w:rPr>
+        <w:t xml:space="preserve">               $("#alt"</w:t>
+      </w:r>
+      <w:proofErr w:type="gramStart"/>
+      <w:r>
+        <w:rPr>
+          <w:lang w:val="en-US"/>
+        </w:rPr>
+        <w:t>).val</w:t>
+      </w:r>
+      <w:proofErr w:type="gramEnd"/>
+      <w:r>
+        <w:rPr>
+          <w:lang w:val="en-US"/>
+        </w:rPr>
+        <w:t>(position.coords.altitude);</w:t>
+      </w:r>
+    </w:p>
+    <w:p>
+      <w:pPr>
+        <w:pStyle w:val="Sinespaciado"/>
+        <w:rPr>
+          <w:lang w:val="en-US"/>
+        </w:rPr>
+      </w:pPr>
+      <w:r>
+        <w:rPr>
+          <w:lang w:val="en-US"/>
+        </w:rPr>
+        <w:t xml:space="preserve">             </w:t>
+      </w:r>
+    </w:p>
+    <w:p>
+      <w:pPr>
+        <w:pStyle w:val="Sinespaciado"/>
+        <w:rPr>
+          <w:lang w:val="en-US"/>
+        </w:rPr>
+      </w:pPr>
+      <w:r>
+        <w:rPr>
+          <w:lang w:val="en-US"/>
+        </w:rPr>
+        <w:t xml:space="preserve">      };</w:t>
+      </w:r>
+    </w:p>
+    <w:p>
+      <w:pPr>
+        <w:pStyle w:val="Sinespaciado"/>
+        <w:rPr>
+          <w:lang w:val="en-US"/>
+        </w:rPr>
+      </w:pPr>
+      <w:r>
+        <w:rPr>
+          <w:lang w:val="en-US"/>
+        </w:rPr>
+        <w:t xml:space="preserve">         function onError(error) {</w:t>
+      </w:r>
+    </w:p>
+    <w:p>
+      <w:pPr>
+        <w:pStyle w:val="Sinespaciado"/>
+        <w:rPr>
+          <w:lang w:val="en-US"/>
+        </w:rPr>
+      </w:pPr>
+      <w:r>
+        <w:rPr>
+          <w:lang w:val="en-US"/>
+        </w:rPr>
         <w:lastRenderedPageBreak/>
-        <w:t>El index.html</w:t>
-      </w:r>
-    </w:p>
-    <w:p>
-      <w:pPr>
-        <w:pStyle w:val="Sinespaciado"/>
-      </w:pPr>
-    </w:p>
-    <w:p>
-      <w:pPr>
-        <w:pStyle w:val="Sinespaciado"/>
-        <w:rPr>
-          <w:lang w:val="en-US"/>
-        </w:rPr>
-      </w:pPr>
-      <w:proofErr w:type="gramStart"/>
-      <w:r>
-        <w:rPr>
-          <w:lang w:val="en-US"/>
-        </w:rPr>
-        <w:t>&lt;!DOCTYPE</w:t>
-      </w:r>
-      <w:proofErr w:type="gramEnd"/>
-      <w:r>
-        <w:rPr>
-          <w:lang w:val="en-US"/>
-        </w:rPr>
-        <w:t xml:space="preserve"> html&gt;</w:t>
-      </w:r>
-    </w:p>
-    <w:p>
-      <w:pPr>
-        <w:pStyle w:val="Sinespaciado"/>
-        <w:rPr>
-          <w:lang w:val="en-US"/>
-        </w:rPr>
-      </w:pPr>
-      <w:r>
-        <w:rPr>
-          <w:lang w:val="en-US"/>
-        </w:rPr>
-        <w:t>&lt;html&gt;</w:t>
-      </w:r>
-    </w:p>
-    <w:p>
-      <w:pPr>
-        <w:pStyle w:val="Sinespaciado"/>
-        <w:rPr>
-          <w:lang w:val="en-US"/>
-        </w:rPr>
-      </w:pPr>
-      <w:r>
-        <w:rPr>
-          <w:lang w:val="en-US"/>
-        </w:rPr>
-        <w:t xml:space="preserve">    &lt;head&gt;</w:t>
-      </w:r>
-    </w:p>
-    <w:p>
-      <w:pPr>
-        <w:pStyle w:val="Sinespaciado"/>
-        <w:rPr>
-          <w:lang w:val="en-US"/>
-        </w:rPr>
-      </w:pPr>
-      <w:r>
-        <w:rPr>
-          <w:lang w:val="en-US"/>
-        </w:rPr>
-        <w:t xml:space="preserve">        &lt;meta charset="utf-8"&gt;</w:t>
-      </w:r>
-    </w:p>
-    <w:p>
-      <w:pPr>
-        <w:pStyle w:val="Sinespaciado"/>
-        <w:rPr>
-          <w:lang w:val="en-US"/>
-        </w:rPr>
-      </w:pPr>
-      <w:r>
-        <w:rPr>
-          <w:lang w:val="en-US"/>
-        </w:rPr>
-        <w:t xml:space="preserve">        &lt;meta name="viewport" content="width=device-width, initial-scale=1, maximum-scale=1, minimum-scale=1, user-scalable=no, minimal-</w:t>
-      </w:r>
-      <w:proofErr w:type="spellStart"/>
-      <w:r>
-        <w:rPr>
-          <w:lang w:val="en-US"/>
-        </w:rPr>
-        <w:t>ui</w:t>
-      </w:r>
-      <w:proofErr w:type="spellEnd"/>
-      <w:r>
-        <w:rPr>
-          <w:lang w:val="en-US"/>
-        </w:rPr>
-        <w:t>"&gt;</w:t>
-      </w:r>
-    </w:p>
-    <w:p>
-      <w:pPr>
-        <w:pStyle w:val="Sinespaciado"/>
-        <w:rPr>
-          <w:lang w:val="en-US"/>
-        </w:rPr>
-      </w:pPr>
-      <w:r>
-        <w:rPr>
-          <w:lang w:val="en-US"/>
-        </w:rPr>
-        <w:t xml:space="preserve">        &lt;meta name="mobile-web-app-capable" content="yes"&gt;</w:t>
-      </w:r>
-    </w:p>
-    <w:p>
-      <w:pPr>
-        <w:pStyle w:val="Sinespaciado"/>
-        <w:rPr>
-          <w:lang w:val="en-US"/>
-        </w:rPr>
-      </w:pPr>
-      <w:r>
-        <w:rPr>
-          <w:lang w:val="en-US"/>
-        </w:rPr>
-        <w:t xml:space="preserve">        &lt;meta name="apple-mobile-web-app-capable" content="yes"&gt;</w:t>
-      </w:r>
-    </w:p>
-    <w:p>
-      <w:pPr>
-        <w:pStyle w:val="Sinespaciado"/>
-        <w:rPr>
-          <w:lang w:val="en-US"/>
-        </w:rPr>
-      </w:pPr>
-      <w:r>
-        <w:rPr>
-          <w:lang w:val="en-US"/>
-        </w:rPr>
-        <w:t xml:space="preserve">        &lt;meta name="apple-mobile-web-app-status-bar-style" content="black"&gt;</w:t>
-      </w:r>
-    </w:p>
-    <w:p>
-      <w:pPr>
-        <w:pStyle w:val="Sinespaciado"/>
-        <w:rPr>
-          <w:lang w:val="en-US"/>
-        </w:rPr>
-      </w:pPr>
-      <w:r>
-        <w:rPr>
-          <w:lang w:val="en-US"/>
-        </w:rPr>
-        <w:t xml:space="preserve">        &lt;title&gt;Calculadora3&lt;/title&gt;</w:t>
-      </w:r>
-    </w:p>
-    <w:p>
-      <w:pPr>
-        <w:pStyle w:val="Sinespaciado"/>
-        <w:rPr>
-          <w:lang w:val="en-US"/>
-        </w:rPr>
-      </w:pPr>
-    </w:p>
-    <w:p>
-      <w:pPr>
-        <w:pStyle w:val="Sinespaciado"/>
-        <w:rPr>
-          <w:lang w:val="en-US"/>
-        </w:rPr>
-      </w:pPr>
-    </w:p>
-    <w:p>
-      <w:pPr>
-        <w:pStyle w:val="Sinespaciado"/>
-        <w:rPr>
-          <w:lang w:val="en-US"/>
-        </w:rPr>
-      </w:pPr>
-      <w:r>
-        <w:rPr>
-          <w:lang w:val="en-US"/>
-        </w:rPr>
-        <w:t xml:space="preserve">        &lt;link </w:t>
-      </w:r>
-      <w:proofErr w:type="spellStart"/>
-      <w:r>
-        <w:rPr>
-          <w:lang w:val="en-US"/>
-        </w:rPr>
-        <w:t>href</w:t>
-      </w:r>
-      <w:proofErr w:type="spellEnd"/>
-      <w:r>
-        <w:rPr>
-          <w:lang w:val="en-US"/>
-        </w:rPr>
-        <w:t xml:space="preserve">="estilo.css" </w:t>
-      </w:r>
-      <w:proofErr w:type="spellStart"/>
-      <w:r>
-        <w:rPr>
-          <w:lang w:val="en-US"/>
-        </w:rPr>
-        <w:t>rel</w:t>
-      </w:r>
-      <w:proofErr w:type="spellEnd"/>
-      <w:r>
-        <w:rPr>
-          <w:lang w:val="en-US"/>
-        </w:rPr>
-        <w:t>="stylesheet"&gt;</w:t>
-      </w:r>
-    </w:p>
-    <w:p>
-      <w:pPr>
-        <w:pStyle w:val="Sinespaciado"/>
-        <w:rPr>
-          <w:lang w:val="en-US"/>
-        </w:rPr>
-      </w:pPr>
-      <w:r>
-        <w:rPr>
-          <w:lang w:val="en-US"/>
-        </w:rPr>
-        <w:t xml:space="preserve">    &lt;/head&gt;</w:t>
-      </w:r>
-    </w:p>
-    <w:p>
-      <w:pPr>
-        <w:pStyle w:val="Sinespaciado"/>
-        <w:rPr>
-          <w:lang w:val="en-US"/>
-        </w:rPr>
-      </w:pPr>
-      <w:r>
-        <w:rPr>
-          <w:lang w:val="en-US"/>
-        </w:rPr>
-        <w:t xml:space="preserve">    &lt;body&gt;</w:t>
-      </w:r>
-    </w:p>
-    <w:p>
-      <w:pPr>
-        <w:pStyle w:val="Sinespaciado"/>
-        <w:rPr>
-          <w:lang w:val="en-US"/>
-        </w:rPr>
-      </w:pPr>
-    </w:p>
-    <w:p>
-      <w:pPr>
-        <w:pStyle w:val="Sinespaciado"/>
-        <w:rPr>
-          <w:lang w:val="en-US"/>
-        </w:rPr>
-      </w:pPr>
-      <w:r>
-        <w:rPr>
-          <w:lang w:val="en-US"/>
-        </w:rPr>
-        <w:t xml:space="preserve">        &lt;div class="</w:t>
-      </w:r>
-      <w:proofErr w:type="spellStart"/>
-      <w:r>
-        <w:rPr>
-          <w:lang w:val="en-US"/>
-        </w:rPr>
-        <w:t>respuestagps</w:t>
-      </w:r>
-      <w:proofErr w:type="spellEnd"/>
-      <w:r>
-        <w:rPr>
-          <w:lang w:val="en-US"/>
-        </w:rPr>
-        <w:t>"&gt;</w:t>
-      </w:r>
+        <w:t xml:space="preserve">         alert('code: '    + error.code    + '\n' +</w:t>
+      </w:r>
+    </w:p>
+    <w:p>
+      <w:pPr>
+        <w:pStyle w:val="Sinespaciado"/>
+        <w:rPr>
+          <w:lang w:val="en-US"/>
+        </w:rPr>
+      </w:pPr>
+      <w:r>
+        <w:rPr>
+          <w:lang w:val="en-US"/>
+        </w:rPr>
+        <w:t xml:space="preserve">              'message: ' + error.message + '\n');</w:t>
+      </w:r>
+    </w:p>
+    <w:p>
+      <w:pPr>
+        <w:pStyle w:val="Sinespaciado"/>
+        <w:rPr>
+          <w:lang w:val="en-US"/>
+        </w:rPr>
+      </w:pPr>
+      <w:r>
+        <w:rPr>
+          <w:lang w:val="en-US"/>
+        </w:rPr>
+        <w:t xml:space="preserve">    }</w:t>
+      </w:r>
+    </w:p>
+    <w:p>
+      <w:pPr>
+        <w:pStyle w:val="Sinespaciado"/>
+        <w:rPr>
+          <w:lang w:val="en-US"/>
+        </w:rPr>
+      </w:pPr>
+      <w:r>
+        <w:rPr>
+          <w:lang w:val="en-US"/>
+        </w:rPr>
+        <w:t xml:space="preserve"> </w:t>
+      </w:r>
+    </w:p>
+    <w:p>
+      <w:pPr>
+        <w:pStyle w:val="Sinespaciado"/>
+        <w:rPr>
+          <w:lang w:val="en-US"/>
+        </w:rPr>
+      </w:pPr>
+      <w:r>
+        <w:rPr>
+          <w:lang w:val="en-US"/>
+        </w:rPr>
+        <w:t xml:space="preserve"> navigator.geolocation.getCurrentPosition(onSuccess, onError);</w:t>
+      </w:r>
+    </w:p>
+    <w:p>
+      <w:pPr>
+        <w:pStyle w:val="Sinespaciado"/>
+        <w:rPr>
+          <w:lang w:val="en-US"/>
+        </w:rPr>
+      </w:pPr>
     </w:p>
     <w:p>
       <w:pPr>
@@ -2525,162 +3880,6 @@
     <w:p>
       <w:pPr>
         <w:pStyle w:val="Sinespaciado"/>
-        <w:rPr>
-          <w:lang w:val="en-US"/>
-        </w:rPr>
-      </w:pPr>
-      <w:r>
-        <w:rPr>
-          <w:lang w:val="en-US"/>
-        </w:rPr>
-        <w:t xml:space="preserve">        &lt;/div&gt;</w:t>
-      </w:r>
-    </w:p>
-    <w:p>
-      <w:pPr>
-        <w:pStyle w:val="Sinespaciado"/>
-        <w:rPr>
-          <w:lang w:val="en-US"/>
-        </w:rPr>
-      </w:pPr>
-      <w:r>
-        <w:rPr>
-          <w:lang w:val="en-US"/>
-        </w:rPr>
-        <w:t xml:space="preserve">         </w:t>
-      </w:r>
-    </w:p>
-    <w:p>
-      <w:pPr>
-        <w:pStyle w:val="Sinespaciado"/>
-        <w:rPr>
-          <w:lang w:val="en-US"/>
-        </w:rPr>
-      </w:pPr>
-      <w:r>
-        <w:rPr>
-          <w:lang w:val="en-US"/>
-        </w:rPr>
-        <w:t xml:space="preserve">        </w:t>
-      </w:r>
-    </w:p>
-    <w:p>
-      <w:pPr>
-        <w:pStyle w:val="Sinespaciado"/>
-        <w:rPr>
-          <w:lang w:val="en-US"/>
-        </w:rPr>
-      </w:pPr>
-      <w:r>
-        <w:rPr>
-          <w:lang w:val="en-US"/>
-        </w:rPr>
-        <w:t xml:space="preserve">        &lt;script type=”text/</w:t>
-      </w:r>
-      <w:proofErr w:type="spellStart"/>
-      <w:r>
-        <w:rPr>
-          <w:lang w:val="en-US"/>
-        </w:rPr>
-        <w:t>javascript</w:t>
-      </w:r>
-      <w:proofErr w:type="spellEnd"/>
-      <w:r>
-        <w:rPr>
-          <w:lang w:val="en-US"/>
-        </w:rPr>
-        <w:t xml:space="preserve">” </w:t>
-      </w:r>
-      <w:proofErr w:type="spellStart"/>
-      <w:r>
-        <w:rPr>
-          <w:lang w:val="en-US"/>
-        </w:rPr>
-        <w:t>src</w:t>
-      </w:r>
-      <w:proofErr w:type="spellEnd"/>
-      <w:proofErr w:type="gramStart"/>
-      <w:r>
-        <w:rPr>
-          <w:lang w:val="en-US"/>
-        </w:rPr>
-        <w:t>=”cordova.js</w:t>
-      </w:r>
-      <w:proofErr w:type="gramEnd"/>
-      <w:r>
-        <w:rPr>
-          <w:lang w:val="en-US"/>
-        </w:rPr>
-        <w:t>”&gt;&lt;/script&gt;</w:t>
-      </w:r>
-    </w:p>
-    <w:p>
-      <w:pPr>
-        <w:pStyle w:val="Sinespaciado"/>
-        <w:rPr>
-          <w:lang w:val="en-US"/>
-        </w:rPr>
-      </w:pPr>
-      <w:r>
-        <w:rPr>
-          <w:lang w:val="en-US"/>
-        </w:rPr>
-        <w:t xml:space="preserve">        &lt;script </w:t>
-      </w:r>
-      <w:proofErr w:type="spellStart"/>
-      <w:r>
-        <w:rPr>
-          <w:lang w:val="en-US"/>
-        </w:rPr>
-        <w:t>src</w:t>
-      </w:r>
-      <w:proofErr w:type="spellEnd"/>
-      <w:r>
-        <w:rPr>
-          <w:lang w:val="en-US"/>
-        </w:rPr>
-        <w:t>="jquery-3.2.1.min.js"&gt;&lt;/script&gt;</w:t>
-      </w:r>
-    </w:p>
-    <w:p>
-      <w:pPr>
-        <w:pStyle w:val="Sinespaciado"/>
-        <w:rPr>
-          <w:lang w:val="en-US"/>
-        </w:rPr>
-      </w:pPr>
-      <w:r>
-        <w:rPr>
-          <w:lang w:val="en-US"/>
-        </w:rPr>
-        <w:t xml:space="preserve">        &lt;script </w:t>
-      </w:r>
-      <w:proofErr w:type="spellStart"/>
-      <w:r>
-        <w:rPr>
-          <w:lang w:val="en-US"/>
-        </w:rPr>
-        <w:t>src</w:t>
-      </w:r>
-      <w:proofErr w:type="spellEnd"/>
-      <w:r>
-        <w:rPr>
-          <w:lang w:val="en-US"/>
-        </w:rPr>
-        <w:t>="app.js"&gt; &lt;/script&gt;</w:t>
-      </w:r>
-    </w:p>
-    <w:p>
-      <w:pPr>
-        <w:pStyle w:val="Sinespaciado"/>
-        <w:rPr>
-          <w:lang w:val="en-US"/>
-        </w:rPr>
-      </w:pPr>
-    </w:p>
-    <w:p>
-      <w:pPr>
-        <w:pStyle w:val="Sinespaciado"/>
       </w:pPr>
       <w:r>
         <w:rPr>
@@ -2689,340 +3888,8 @@
         <w:t xml:space="preserve">    </w:t>
       </w:r>
       <w:r>
-        <w:t>&lt;/</w:t>
-      </w:r>
-      <w:proofErr w:type="spellStart"/>
-      <w:r>
-        <w:t>body</w:t>
-      </w:r>
-      <w:proofErr w:type="spellEnd"/>
-      <w:r>
-        <w:t>&gt;</w:t>
-      </w:r>
-    </w:p>
-    <w:p>
-      <w:pPr>
-        <w:pStyle w:val="Sinespaciado"/>
-      </w:pPr>
-      <w:r>
-        <w:t>&lt;/</w:t>
-      </w:r>
-      <w:proofErr w:type="spellStart"/>
-      <w:r>
-        <w:t>html</w:t>
-      </w:r>
-      <w:proofErr w:type="spellEnd"/>
-      <w:r>
-        <w:t>&gt;</w:t>
-      </w:r>
-    </w:p>
-    <w:p>
-      <w:pPr>
-        <w:pStyle w:val="Sinespaciado"/>
-      </w:pPr>
-    </w:p>
-    <w:p>
-      <w:pPr>
-        <w:pStyle w:val="Sinespaciado"/>
-      </w:pPr>
-    </w:p>
-    <w:p>
-      <w:pPr>
-        <w:pStyle w:val="Sinespaciado"/>
-      </w:pPr>
-      <w:r>
-        <w:t xml:space="preserve">************************ </w:t>
-      </w:r>
-    </w:p>
-    <w:p>
-      <w:pPr>
-        <w:pStyle w:val="Sinespaciado"/>
-      </w:pPr>
-    </w:p>
-    <w:p>
-      <w:pPr>
-        <w:pStyle w:val="Sinespaciado"/>
-      </w:pPr>
-      <w:r>
-        <w:t>Reconstruimos la aplicación</w:t>
-      </w:r>
-    </w:p>
-    <w:p>
-      <w:pPr>
-        <w:pStyle w:val="Sinespaciado"/>
-      </w:pPr>
-    </w:p>
-    <w:p>
-      <w:pPr>
-        <w:pStyle w:val="Sinespaciado"/>
-      </w:pPr>
-      <w:r>
-        <w:t xml:space="preserve">Con   </w:t>
-      </w:r>
-      <w:proofErr w:type="spellStart"/>
-      <w:r>
-        <w:t>cordova</w:t>
-      </w:r>
-      <w:proofErr w:type="spellEnd"/>
-      <w:r>
-        <w:t xml:space="preserve"> </w:t>
-      </w:r>
-      <w:proofErr w:type="spellStart"/>
-      <w:r>
-        <w:t>build</w:t>
-      </w:r>
-      <w:proofErr w:type="spellEnd"/>
-      <w:r>
-        <w:t xml:space="preserve"> Android</w:t>
-      </w:r>
-    </w:p>
-    <w:p>
-      <w:pPr>
-        <w:pStyle w:val="Sinespaciado"/>
-      </w:pPr>
-    </w:p>
-    <w:p>
-      <w:pPr>
-        <w:pStyle w:val="Sinespaciado"/>
-      </w:pPr>
-      <w:r>
-        <w:t xml:space="preserve">Una vez construida, aparece un </w:t>
-      </w:r>
-      <w:proofErr w:type="spellStart"/>
-      <w:r>
-        <w:t>nueveo</w:t>
-      </w:r>
-      <w:proofErr w:type="spellEnd"/>
-      <w:r>
-        <w:t xml:space="preserve"> </w:t>
-      </w:r>
-      <w:proofErr w:type="spellStart"/>
-      <w:r>
-        <w:t>apk</w:t>
-      </w:r>
-      <w:proofErr w:type="spellEnd"/>
-      <w:r>
-        <w:t xml:space="preserve"> en:</w:t>
-      </w:r>
-    </w:p>
-    <w:p>
-      <w:pPr>
-        <w:pStyle w:val="Sinespaciado"/>
-      </w:pPr>
-    </w:p>
-    <w:p>
-      <w:pPr>
-        <w:pStyle w:val="Sinespaciado"/>
-      </w:pPr>
-      <w:r>
-        <w:t>C:\wamp64\www\Androide\MAO1\app1\app\platforms\android\build\outputs\apk</w:t>
-      </w:r>
-    </w:p>
-    <w:p>
-      <w:pPr>
-        <w:pStyle w:val="Sinespaciado"/>
-      </w:pPr>
-    </w:p>
-    <w:p>
-      <w:pPr>
-        <w:pStyle w:val="Sinespaciado"/>
-      </w:pPr>
-      <w:r>
-        <w:t xml:space="preserve">, el cual se envía al </w:t>
-      </w:r>
-      <w:proofErr w:type="spellStart"/>
-      <w:r>
-        <w:t>telefoo</w:t>
-      </w:r>
-      <w:proofErr w:type="spellEnd"/>
-    </w:p>
-    <w:p>
-      <w:pPr>
-        <w:pStyle w:val="Sinespaciado"/>
-      </w:pPr>
-    </w:p>
-    <w:p>
-      <w:pPr>
-        <w:pStyle w:val="Sinespaciado"/>
-      </w:pPr>
-    </w:p>
-    <w:p>
-      <w:pPr>
-        <w:pStyle w:val="Sinespaciado"/>
-      </w:pPr>
-    </w:p>
-    <w:p>
-      <w:pPr>
-        <w:pStyle w:val="Sinespaciado"/>
-      </w:pPr>
-    </w:p>
-    <w:p>
-      <w:pPr>
-        <w:pStyle w:val="Sinespaciado"/>
-      </w:pPr>
-    </w:p>
-    <w:p>
-      <w:pPr>
-        <w:pStyle w:val="Sinespaciado"/>
-      </w:pPr>
-    </w:p>
-    <w:p>
-      <w:pPr>
-        <w:pStyle w:val="Sinespaciado"/>
-      </w:pPr>
-    </w:p>
-    <w:p>
-      <w:pPr>
-        <w:pStyle w:val="Sinespaciado"/>
-      </w:pPr>
-      <w:r>
-        <w:t>TAREA</w:t>
-      </w:r>
-    </w:p>
-    <w:p>
-      <w:pPr>
-        <w:pStyle w:val="Sinespaciado"/>
-      </w:pPr>
-    </w:p>
-    <w:p>
-      <w:pPr>
-        <w:pStyle w:val="Sinespaciado"/>
-      </w:pPr>
-      <w:r>
-        <w:t>Enviar mensaje de texto</w:t>
-      </w:r>
-    </w:p>
-    <w:p>
-      <w:pPr>
-        <w:pStyle w:val="Sinespaciado"/>
-      </w:pPr>
-    </w:p>
-    <w:p>
-      <w:pPr>
-        <w:pStyle w:val="Sinespaciado"/>
-      </w:pPr>
-      <w:r>
-        <w:t>Entrada</w:t>
-      </w:r>
-      <w:proofErr w:type="gramStart"/>
-      <w:r>
-        <w:t>1  input</w:t>
-      </w:r>
-      <w:proofErr w:type="gramEnd"/>
-      <w:r>
-        <w:t xml:space="preserve"> </w:t>
-      </w:r>
-      <w:proofErr w:type="spellStart"/>
-      <w:r>
-        <w:t>numero</w:t>
-      </w:r>
-      <w:proofErr w:type="spellEnd"/>
-      <w:r>
-        <w:t xml:space="preserve"> de celular</w:t>
-      </w:r>
-    </w:p>
-    <w:p>
-      <w:pPr>
-        <w:pStyle w:val="Sinespaciado"/>
-      </w:pPr>
-      <w:r>
-        <w:t>Caja ´para entrar mensaje de texto</w:t>
-      </w:r>
-    </w:p>
-    <w:p>
-      <w:pPr>
-        <w:pStyle w:val="Sinespaciado"/>
-      </w:pPr>
-    </w:p>
-    <w:p>
-      <w:pPr>
-        <w:pStyle w:val="Sinespaciado"/>
-      </w:pPr>
-      <w:r>
-        <w:t>Botón de enviar</w:t>
-      </w:r>
-    </w:p>
-    <w:p>
-      <w:pPr>
-        <w:pStyle w:val="Sinespaciado"/>
-      </w:pPr>
-    </w:p>
-    <w:p>
-      <w:pPr>
-        <w:pStyle w:val="Sinespaciado"/>
-      </w:pPr>
-      <w:r>
-        <w:t>Trabajarlo con clases y con ID. Y el plugin.  Buscar y ver la documentación para implementarlo.</w:t>
-      </w:r>
-    </w:p>
-    <w:p>
-      <w:pPr>
-        <w:pStyle w:val="Sinespaciado"/>
-      </w:pPr>
-    </w:p>
-    <w:p>
-      <w:pPr>
-        <w:pStyle w:val="Sinespaciado"/>
-      </w:pPr>
-      <w:r>
-        <w:t>Función en JS</w:t>
-      </w:r>
-    </w:p>
-    <w:p>
-      <w:pPr>
-        <w:pStyle w:val="Sinespaciado"/>
-      </w:pPr>
-      <w:r>
-        <w:t xml:space="preserve">Set Intervalo, función par que </w:t>
-      </w:r>
-      <w:proofErr w:type="gramStart"/>
-      <w:r>
-        <w:t>cada tantos segundos</w:t>
-      </w:r>
-      <w:proofErr w:type="gramEnd"/>
-      <w:r>
-        <w:t xml:space="preserve"> ejecutar un comando, esto es para trabajar en tiempo real.</w:t>
-      </w:r>
-    </w:p>
-    <w:p>
-      <w:pPr>
-        <w:pStyle w:val="Sinespaciado"/>
-      </w:pPr>
-      <w:proofErr w:type="spellStart"/>
-      <w:r>
-        <w:t>Setinterval</w:t>
-      </w:r>
-      <w:proofErr w:type="spellEnd"/>
-      <w:r>
-        <w:t>(</w:t>
-      </w:r>
-      <w:proofErr w:type="spellStart"/>
-      <w:r>
-        <w:t>func</w:t>
-      </w:r>
-      <w:r>
-        <w:t>tion</w:t>
-      </w:r>
-      <w:proofErr w:type="spellEnd"/>
-      <w:r>
-        <w:t xml:space="preserve"> ()</w:t>
-      </w:r>
-      <w:r>
-        <w:t xml:space="preserve"> {</w:t>
-      </w:r>
-      <w:proofErr w:type="spellStart"/>
-      <w:r>
-        <w:t>eee</w:t>
-      </w:r>
-      <w:proofErr w:type="spellEnd"/>
-      <w:r>
-        <w:t>}, 300)</w:t>
-      </w:r>
-      <w:r>
-        <w:t>;</w:t>
-      </w:r>
-      <w:bookmarkStart w:id="0" w:name="_GoBack"/>
-      <w:bookmarkEnd w:id="0"/>
+        <w:t>}</w:t>
+      </w:r>
     </w:p>
     <w:p>
       <w:pPr>
@@ -3047,6 +3914,103 @@
     </w:sectPr>
   </w:body>
 </w:document>
+</file>
+
+<file path=word/numbering.xml><?xml version="1.0" encoding="utf-8"?>
+<w:numbering xmlns:wpc="http://schemas.microsoft.com/office/word/2010/wordprocessingCanvas" xmlns:cx="http://schemas.microsoft.com/office/drawing/2014/chartex" xmlns:cx1="http://schemas.microsoft.com/office/drawing/2015/9/8/chartex" xmlns:cx2="http://schemas.microsoft.com/office/drawing/2015/10/21/chartex" xmlns:cx3="http://schemas.microsoft.com/office/drawing/2016/5/9/chartex" xmlns:cx4="http://schemas.microsoft.com/office/drawing/2016/5/10/chartex" xmlns:cx5="http://schemas.microsoft.com/office/drawing/2016/5/11/chartex" xmlns:cx6="http://schemas.microsoft.com/office/drawing/2016/5/12/chartex" xmlns:cx7="http://schemas.microsoft.com/office/drawing/2016/5/13/chartex" xmlns:cx8="http://schemas.microsoft.com/office/drawing/2016/5/14/chartex" xmlns:mc="http://schemas.openxmlformats.org/markup-compatibility/2006" xmlns:aink="http://schemas.microsoft.com/office/drawing/2016/ink" xmlns:am3d="http://schemas.microsoft.com/office/drawing/2017/model3d" xmlns:o="urn:schemas-microsoft-com:office:office" xmlns:r="http://schemas.openxmlformats.org/officeDocument/2006/relationships" xmlns:m="http://schemas.openxmlformats.org/officeDocument/2006/math" xmlns:v="urn:schemas-microsoft-com:vml" xmlns:wp14="http://schemas.microsoft.com/office/word/2010/wordprocessingDrawing" xmlns:wp="http://schemas.openxmlformats.org/drawingml/2006/wordprocessingDrawing" xmlns:w10="urn:schemas-microsoft-com:office:word" xmlns:w="http://schemas.openxmlformats.org/wordprocessingml/2006/main" xmlns:w14="http://schemas.microsoft.com/office/word/2010/wordml" xmlns:w15="http://schemas.microsoft.com/office/word/2012/wordml" xmlns:w16cid="http://schemas.microsoft.com/office/word/2016/wordml/cid" xmlns:w16se="http://schemas.microsoft.com/office/word/2015/wordml/symex" xmlns:wpg="http://schemas.microsoft.com/office/word/2010/wordprocessingGroup" xmlns:wpi="http://schemas.microsoft.com/office/word/2010/wordprocessingInk" xmlns:wne="http://schemas.microsoft.com/office/word/2006/wordml" xmlns:wps="http://schemas.microsoft.com/office/word/2010/wordprocessingShape" mc:Ignorable="w14 w15 w16se w16cid wp14">
+  <w:abstractNum w:abstractNumId="0" w15:restartNumberingAfterBreak="0">
+    <w:nsid w:val="0A977A74"/>
+    <w:multiLevelType w:val="hybridMultilevel"/>
+    <w:tmpl w:val="878C6BB2"/>
+    <w:lvl w:ilvl="0" w:tplc="0409000F">
+      <w:start w:val="1"/>
+      <w:numFmt w:val="decimal"/>
+      <w:lvlText w:val="%1."/>
+      <w:lvlJc w:val="left"/>
+      <w:pPr>
+        <w:ind w:left="720" w:hanging="360"/>
+      </w:pPr>
+      <w:rPr>
+        <w:rFonts w:hint="default"/>
+      </w:rPr>
+    </w:lvl>
+    <w:lvl w:ilvl="1" w:tplc="04090019" w:tentative="1">
+      <w:start w:val="1"/>
+      <w:numFmt w:val="lowerLetter"/>
+      <w:lvlText w:val="%2."/>
+      <w:lvlJc w:val="left"/>
+      <w:pPr>
+        <w:ind w:left="1440" w:hanging="360"/>
+      </w:pPr>
+    </w:lvl>
+    <w:lvl w:ilvl="2" w:tplc="0409001B" w:tentative="1">
+      <w:start w:val="1"/>
+      <w:numFmt w:val="lowerRoman"/>
+      <w:lvlText w:val="%3."/>
+      <w:lvlJc w:val="right"/>
+      <w:pPr>
+        <w:ind w:left="2160" w:hanging="180"/>
+      </w:pPr>
+    </w:lvl>
+    <w:lvl w:ilvl="3" w:tplc="0409000F" w:tentative="1">
+      <w:start w:val="1"/>
+      <w:numFmt w:val="decimal"/>
+      <w:lvlText w:val="%4."/>
+      <w:lvlJc w:val="left"/>
+      <w:pPr>
+        <w:ind w:left="2880" w:hanging="360"/>
+      </w:pPr>
+    </w:lvl>
+    <w:lvl w:ilvl="4" w:tplc="04090019" w:tentative="1">
+      <w:start w:val="1"/>
+      <w:numFmt w:val="lowerLetter"/>
+      <w:lvlText w:val="%5."/>
+      <w:lvlJc w:val="left"/>
+      <w:pPr>
+        <w:ind w:left="3600" w:hanging="360"/>
+      </w:pPr>
+    </w:lvl>
+    <w:lvl w:ilvl="5" w:tplc="0409001B" w:tentative="1">
+      <w:start w:val="1"/>
+      <w:numFmt w:val="lowerRoman"/>
+      <w:lvlText w:val="%6."/>
+      <w:lvlJc w:val="right"/>
+      <w:pPr>
+        <w:ind w:left="4320" w:hanging="180"/>
+      </w:pPr>
+    </w:lvl>
+    <w:lvl w:ilvl="6" w:tplc="0409000F" w:tentative="1">
+      <w:start w:val="1"/>
+      <w:numFmt w:val="decimal"/>
+      <w:lvlText w:val="%7."/>
+      <w:lvlJc w:val="left"/>
+      <w:pPr>
+        <w:ind w:left="5040" w:hanging="360"/>
+      </w:pPr>
+    </w:lvl>
+    <w:lvl w:ilvl="7" w:tplc="04090019" w:tentative="1">
+      <w:start w:val="1"/>
+      <w:numFmt w:val="lowerLetter"/>
+      <w:lvlText w:val="%8."/>
+      <w:lvlJc w:val="left"/>
+      <w:pPr>
+        <w:ind w:left="5760" w:hanging="360"/>
+      </w:pPr>
+    </w:lvl>
+    <w:lvl w:ilvl="8" w:tplc="0409001B" w:tentative="1">
+      <w:start w:val="1"/>
+      <w:numFmt w:val="lowerRoman"/>
+      <w:lvlText w:val="%9."/>
+      <w:lvlJc w:val="right"/>
+      <w:pPr>
+        <w:ind w:left="6480" w:hanging="180"/>
+      </w:pPr>
+    </w:lvl>
+  </w:abstractNum>
+  <w:num w:numId="1">
+    <w:abstractNumId w:val="0"/>
+  </w:num>
+</w:numbering>
 </file>
 
 <file path=word/styles.xml><?xml version="1.0" encoding="utf-8"?>
@@ -3586,6 +4550,29 @@
     <w:basedOn w:val="Fuentedeprrafopredeter"/>
     <w:rsid w:val="00D84255"/>
   </w:style>
+  <w:style w:type="character" w:styleId="Hipervnculo">
+    <w:name w:val="Hyperlink"/>
+    <w:basedOn w:val="Fuentedeprrafopredeter"/>
+    <w:uiPriority w:val="99"/>
+    <w:unhideWhenUsed/>
+    <w:rsid w:val="00D8298F"/>
+    <w:rPr>
+      <w:color w:val="0563C1" w:themeColor="hyperlink"/>
+      <w:u w:val="single"/>
+    </w:rPr>
+  </w:style>
+  <w:style w:type="character" w:styleId="Mencinsinresolver">
+    <w:name w:val="Unresolved Mention"/>
+    <w:basedOn w:val="Fuentedeprrafopredeter"/>
+    <w:uiPriority w:val="99"/>
+    <w:semiHidden/>
+    <w:unhideWhenUsed/>
+    <w:rsid w:val="00D8298F"/>
+    <w:rPr>
+      <w:color w:val="808080"/>
+      <w:shd w:val="clear" w:color="auto" w:fill="E6E6E6"/>
+    </w:rPr>
+  </w:style>
 </w:styles>
 </file>
 

</xml_diff>